<commit_message>
Chapter – 3 System Analysis
</commit_message>
<xml_diff>
--- a/LU Exam Hive Project Report.docx
+++ b/LU Exam Hive Project Report.docx
@@ -1,6 +1,6 @@
 
 <file path=word/document.xml><?xml version="1.0" encoding="utf-8"?>
-<w:document xmlns:wpc="http://schemas.microsoft.com/office/word/2010/wordprocessingCanvas" xmlns:cx="http://schemas.microsoft.com/office/drawing/2014/chartex" xmlns:cx1="http://schemas.microsoft.com/office/drawing/2015/9/8/chartex" xmlns:mc="http://schemas.openxmlformats.org/markup-compatibility/2006" xmlns:o="urn:schemas-microsoft-com:office:office" xmlns:r="http://schemas.openxmlformats.org/officeDocument/2006/relationships" xmlns:m="http://schemas.openxmlformats.org/officeDocument/2006/math" xmlns:v="urn:schemas-microsoft-com:vml" xmlns:wp14="http://schemas.microsoft.com/office/word/2010/wordprocessingDrawing" xmlns:wp="http://schemas.openxmlformats.org/drawingml/2006/wordprocessingDrawing" xmlns:w10="urn:schemas-microsoft-com:office:word" xmlns:w="http://schemas.openxmlformats.org/wordprocessingml/2006/main" xmlns:w14="http://schemas.microsoft.com/office/word/2010/wordml" xmlns:w15="http://schemas.microsoft.com/office/word/2012/wordml" xmlns:w16se="http://schemas.microsoft.com/office/word/2015/wordml/symex" xmlns:wpg="http://schemas.microsoft.com/office/word/2010/wordprocessingGroup" xmlns:wpi="http://schemas.microsoft.com/office/word/2010/wordprocessingInk" xmlns:wne="http://schemas.microsoft.com/office/word/2006/wordml" xmlns:wps="http://schemas.microsoft.com/office/word/2010/wordprocessingShape" mc:Ignorable="w14 w15 w16se wp14">
+<w:document xmlns:wpc="http://schemas.microsoft.com/office/word/2010/wordprocessingCanvas" xmlns:cx="http://schemas.microsoft.com/office/drawing/2014/chartex" xmlns:cx1="http://schemas.microsoft.com/office/drawing/2015/9/8/chartex" xmlns:cx2="http://schemas.microsoft.com/office/drawing/2015/10/21/chartex" xmlns:cx3="http://schemas.microsoft.com/office/drawing/2016/5/9/chartex" xmlns:cx4="http://schemas.microsoft.com/office/drawing/2016/5/10/chartex" xmlns:cx5="http://schemas.microsoft.com/office/drawing/2016/5/11/chartex" xmlns:cx6="http://schemas.microsoft.com/office/drawing/2016/5/12/chartex" xmlns:cx7="http://schemas.microsoft.com/office/drawing/2016/5/13/chartex" xmlns:cx8="http://schemas.microsoft.com/office/drawing/2016/5/14/chartex" xmlns:mc="http://schemas.openxmlformats.org/markup-compatibility/2006" xmlns:aink="http://schemas.microsoft.com/office/drawing/2016/ink" xmlns:am3d="http://schemas.microsoft.com/office/drawing/2017/model3d" xmlns:o="urn:schemas-microsoft-com:office:office" xmlns:r="http://schemas.openxmlformats.org/officeDocument/2006/relationships" xmlns:m="http://schemas.openxmlformats.org/officeDocument/2006/math" xmlns:v="urn:schemas-microsoft-com:vml" xmlns:wp14="http://schemas.microsoft.com/office/word/2010/wordprocessingDrawing" xmlns:wp="http://schemas.openxmlformats.org/drawingml/2006/wordprocessingDrawing" xmlns:w10="urn:schemas-microsoft-com:office:word" xmlns:w="http://schemas.openxmlformats.org/wordprocessingml/2006/main" xmlns:w14="http://schemas.microsoft.com/office/word/2010/wordml" xmlns:w15="http://schemas.microsoft.com/office/word/2012/wordml" xmlns:w16cex="http://schemas.microsoft.com/office/word/2018/wordml/cex" xmlns:w16cid="http://schemas.microsoft.com/office/word/2016/wordml/cid" xmlns:w16="http://schemas.microsoft.com/office/word/2018/wordml" xmlns:w16se="http://schemas.microsoft.com/office/word/2015/wordml/symex" xmlns:wpg="http://schemas.microsoft.com/office/word/2010/wordprocessingGroup" xmlns:wpi="http://schemas.microsoft.com/office/word/2010/wordprocessingInk" xmlns:wne="http://schemas.microsoft.com/office/word/2006/wordml" xmlns:wps="http://schemas.microsoft.com/office/word/2010/wordprocessingShape" mc:Ignorable="w14 w15 w16se w16cid w16 w16cex wp14">
   <w:body>
     <w:p>
       <w:pPr>
@@ -933,8 +933,6 @@
         </w:rPr>
         <w:t>Toufique Ahma</w:t>
       </w:r>
-      <w:bookmarkStart w:id="0" w:name="_GoBack"/>
-      <w:bookmarkEnd w:id="0"/>
       <w:r>
         <w:rPr>
           <w:rFonts w:cs="Times New Roman"/>
@@ -3030,7 +3028,295 @@
         </w:numPr>
       </w:pPr>
       <w:r>
-        <w:t>Modify, change, delete, or add data through an UI rather then doing it from the database.</w:t>
+        <w:t xml:space="preserve">Modify, change, delete, or add data through an UI rather </w:t>
+      </w:r>
+      <w:r>
+        <w:t>than</w:t>
+      </w:r>
+      <w:r>
+        <w:t xml:space="preserve"> doing it from the database.</w:t>
+      </w:r>
+    </w:p>
+    <w:p>
+      <w:r>
+        <w:br w:type="page"/>
+      </w:r>
+    </w:p>
+    <w:p>
+      <w:pPr>
+        <w:pStyle w:val="Heading1"/>
+      </w:pPr>
+      <w:r>
+        <w:lastRenderedPageBreak/>
+        <w:t xml:space="preserve">Chapter – </w:t>
+      </w:r>
+      <w:r>
+        <w:t>3</w:t>
+      </w:r>
+    </w:p>
+    <w:p>
+      <w:pPr>
+        <w:pStyle w:val="Heading1"/>
+        <w:sectPr>
+          <w:pgSz w:w="11906" w:h="16838" w:code="9"/>
+          <w:pgMar w:top="1440" w:right="1440" w:bottom="1440" w:left="1440" w:header="720" w:footer="720" w:gutter="0"/>
+          <w:cols w:space="720"/>
+          <w:vAlign w:val="center"/>
+          <w:docGrid w:linePitch="360"/>
+        </w:sectPr>
+      </w:pPr>
+      <w:r>
+        <w:t>System Analysis</w:t>
+      </w:r>
+    </w:p>
+    <w:p>
+      <w:pPr>
+        <w:pStyle w:val="Heading2"/>
+      </w:pPr>
+      <w:r>
+        <w:lastRenderedPageBreak/>
+        <w:t>3.1 Existing System</w:t>
+      </w:r>
+    </w:p>
+    <w:p>
+      <w:pPr>
+        <w:jc w:val="both"/>
+      </w:pPr>
+      <w:r>
+        <w:t>Throughout our university time, especially during the pandemic situation. We have experienced the use of many web-based online examination systems. The most notable of them are the Google Form and the FlexiQuiz. Though there are many systems like these are available, these two are</w:t>
+      </w:r>
+      <w:r>
+        <w:t xml:space="preserve"> very</w:t>
+      </w:r>
+      <w:r>
+        <w:t xml:space="preserve"> common and used widely. Every system has somewhat identical features but most of them vary from one another.</w:t>
+      </w:r>
+      <w:r>
+        <w:t xml:space="preserve"> </w:t>
+      </w:r>
+      <w:r>
+        <w:t>Google Form is mainly a service that helps someone to take surveys via form and it is one of the best. As it is a survey administration software or system it is not very effective for taking academic exams. As a consequence, our faculty members used FlexiQuiz along with Google Form for its flexibility in taking exams and providing results.</w:t>
+      </w:r>
+    </w:p>
+    <w:p>
+      <w:pPr>
+        <w:pStyle w:val="Heading2"/>
+      </w:pPr>
+      <w:r>
+        <w:t>3.2 Drawbacks of Existing System</w:t>
+      </w:r>
+    </w:p>
+    <w:p>
+      <w:pPr>
+        <w:pStyle w:val="ListParagraph"/>
+        <w:numPr>
+          <w:ilvl w:val="0"/>
+          <w:numId w:val="11"/>
+        </w:numPr>
+      </w:pPr>
+      <w:r>
+        <w:t>Features of them vary from one another.</w:t>
+      </w:r>
+    </w:p>
+    <w:p>
+      <w:pPr>
+        <w:pStyle w:val="ListParagraph"/>
+        <w:numPr>
+          <w:ilvl w:val="0"/>
+          <w:numId w:val="11"/>
+        </w:numPr>
+      </w:pPr>
+      <w:r>
+        <w:t>Some have most of the features but, features are limited for non-premium users.</w:t>
+      </w:r>
+    </w:p>
+    <w:p>
+      <w:pPr>
+        <w:pStyle w:val="ListParagraph"/>
+        <w:numPr>
+          <w:ilvl w:val="0"/>
+          <w:numId w:val="11"/>
+        </w:numPr>
+      </w:pPr>
+      <w:r>
+        <w:t>Free systems do not have most of the required functionalities.</w:t>
+      </w:r>
+    </w:p>
+    <w:p>
+      <w:pPr>
+        <w:pStyle w:val="ListParagraph"/>
+        <w:numPr>
+          <w:ilvl w:val="0"/>
+          <w:numId w:val="11"/>
+        </w:numPr>
+      </w:pPr>
+      <w:r>
+        <w:t>One system that does not provide a particular service, may be available in another system.</w:t>
+      </w:r>
+    </w:p>
+    <w:p>
+      <w:pPr>
+        <w:pStyle w:val="ListParagraph"/>
+        <w:numPr>
+          <w:ilvl w:val="0"/>
+          <w:numId w:val="11"/>
+        </w:numPr>
+      </w:pPr>
+      <w:r>
+        <w:t>As a result, users may have to use more than one system.</w:t>
+      </w:r>
+    </w:p>
+    <w:p>
+      <w:pPr>
+        <w:pStyle w:val="ListParagraph"/>
+        <w:numPr>
+          <w:ilvl w:val="0"/>
+          <w:numId w:val="11"/>
+        </w:numPr>
+      </w:pPr>
+      <w:r>
+        <w:t xml:space="preserve">All of these systems are third party and </w:t>
+      </w:r>
+      <w:r>
+        <w:t>none of</w:t>
+      </w:r>
+      <w:r>
+        <w:t xml:space="preserve"> them belong to Leading University.</w:t>
+      </w:r>
+    </w:p>
+    <w:p>
+      <w:pPr>
+        <w:pStyle w:val="ListParagraph"/>
+        <w:numPr>
+          <w:ilvl w:val="0"/>
+          <w:numId w:val="11"/>
+        </w:numPr>
+      </w:pPr>
+      <w:r>
+        <w:t>User data including all data of student's exams are stored in a third-party database.</w:t>
+      </w:r>
+    </w:p>
+    <w:p>
+      <w:pPr>
+        <w:pStyle w:val="ListParagraph"/>
+        <w:numPr>
+          <w:ilvl w:val="0"/>
+          <w:numId w:val="11"/>
+        </w:numPr>
+      </w:pPr>
+      <w:r>
+        <w:t>Full version systems are paid one.</w:t>
+      </w:r>
+    </w:p>
+    <w:p>
+      <w:pPr>
+        <w:pStyle w:val="Heading2"/>
+      </w:pPr>
+      <w:r>
+        <w:t>3.3 Proposed System</w:t>
+      </w:r>
+    </w:p>
+    <w:p>
+      <w:pPr>
+        <w:jc w:val="both"/>
+      </w:pPr>
+      <w:r>
+        <w:t xml:space="preserve">The proposed system entitled “LU Exam Hive” is going to be an own product Leading University. That would be maintained by the staff including; faculty members of Leading University. And </w:t>
+      </w:r>
+      <w:r>
+        <w:t>also,</w:t>
+      </w:r>
+      <w:r>
+        <w:t xml:space="preserve"> would be used by the students for the exams that require to take online. As of now, it will only be available for the Department of Computer Science and Engineering. Teachers can have a platform to take the exam remotely with advanced features and they do not have to pay for it.</w:t>
+      </w:r>
+    </w:p>
+    <w:p>
+      <w:pPr>
+        <w:pStyle w:val="Heading2"/>
+      </w:pPr>
+      <w:r>
+        <w:t>3.4 Advantages of Proposed System</w:t>
+      </w:r>
+    </w:p>
+    <w:p>
+      <w:pPr>
+        <w:pStyle w:val="ListParagraph"/>
+        <w:numPr>
+          <w:ilvl w:val="0"/>
+          <w:numId w:val="12"/>
+        </w:numPr>
+      </w:pPr>
+      <w:r>
+        <w:t>Teachers would</w:t>
+      </w:r>
+      <w:r>
+        <w:t xml:space="preserve"> not have to pay to use </w:t>
+      </w:r>
+      <w:r>
+        <w:t>it</w:t>
+      </w:r>
+      <w:r>
+        <w:t>s advanced features.</w:t>
+      </w:r>
+    </w:p>
+    <w:p>
+      <w:pPr>
+        <w:pStyle w:val="ListParagraph"/>
+        <w:numPr>
+          <w:ilvl w:val="0"/>
+          <w:numId w:val="12"/>
+        </w:numPr>
+      </w:pPr>
+      <w:r>
+        <w:t>Almost all required features are available.</w:t>
+      </w:r>
+    </w:p>
+    <w:p>
+      <w:pPr>
+        <w:pStyle w:val="ListParagraph"/>
+        <w:numPr>
+          <w:ilvl w:val="0"/>
+          <w:numId w:val="12"/>
+        </w:numPr>
+      </w:pPr>
+      <w:r>
+        <w:t>Any modification or any features can be include</w:t>
+      </w:r>
+      <w:r>
+        <w:t>d</w:t>
+      </w:r>
+      <w:r>
+        <w:t xml:space="preserve">, according to </w:t>
+      </w:r>
+      <w:r>
+        <w:t>user</w:t>
+      </w:r>
+      <w:r>
+        <w:t>’</w:t>
+      </w:r>
+      <w:r>
+        <w:t>s</w:t>
+      </w:r>
+      <w:r>
+        <w:t xml:space="preserve"> need.</w:t>
+      </w:r>
+    </w:p>
+    <w:p>
+      <w:pPr>
+        <w:pStyle w:val="ListParagraph"/>
+        <w:numPr>
+          <w:ilvl w:val="0"/>
+          <w:numId w:val="12"/>
+        </w:numPr>
+      </w:pPr>
+      <w:r>
+        <w:t xml:space="preserve">Leading University </w:t>
+      </w:r>
+      <w:r>
+        <w:t xml:space="preserve">stuff </w:t>
+      </w:r>
+      <w:r>
+        <w:t>will have full control over the system.</w:t>
       </w:r>
     </w:p>
     <w:sectPr>
@@ -3044,7 +3330,7 @@
 </file>
 
 <file path=word/numbering.xml><?xml version="1.0" encoding="utf-8"?>
-<w:numbering xmlns:wpc="http://schemas.microsoft.com/office/word/2010/wordprocessingCanvas" xmlns:cx="http://schemas.microsoft.com/office/drawing/2014/chartex" xmlns:cx1="http://schemas.microsoft.com/office/drawing/2015/9/8/chartex" xmlns:mc="http://schemas.openxmlformats.org/markup-compatibility/2006" xmlns:o="urn:schemas-microsoft-com:office:office" xmlns:r="http://schemas.openxmlformats.org/officeDocument/2006/relationships" xmlns:m="http://schemas.openxmlformats.org/officeDocument/2006/math" xmlns:v="urn:schemas-microsoft-com:vml" xmlns:wp14="http://schemas.microsoft.com/office/word/2010/wordprocessingDrawing" xmlns:wp="http://schemas.openxmlformats.org/drawingml/2006/wordprocessingDrawing" xmlns:w10="urn:schemas-microsoft-com:office:word" xmlns:w="http://schemas.openxmlformats.org/wordprocessingml/2006/main" xmlns:w14="http://schemas.microsoft.com/office/word/2010/wordml" xmlns:w15="http://schemas.microsoft.com/office/word/2012/wordml" xmlns:w16se="http://schemas.microsoft.com/office/word/2015/wordml/symex" xmlns:wpg="http://schemas.microsoft.com/office/word/2010/wordprocessingGroup" xmlns:wpi="http://schemas.microsoft.com/office/word/2010/wordprocessingInk" xmlns:wne="http://schemas.microsoft.com/office/word/2006/wordml" xmlns:wps="http://schemas.microsoft.com/office/word/2010/wordprocessingShape" mc:Ignorable="w14 w15 w16se wp14">
+<w:numbering xmlns:wpc="http://schemas.microsoft.com/office/word/2010/wordprocessingCanvas" xmlns:cx="http://schemas.microsoft.com/office/drawing/2014/chartex" xmlns:cx1="http://schemas.microsoft.com/office/drawing/2015/9/8/chartex" xmlns:cx2="http://schemas.microsoft.com/office/drawing/2015/10/21/chartex" xmlns:cx3="http://schemas.microsoft.com/office/drawing/2016/5/9/chartex" xmlns:cx4="http://schemas.microsoft.com/office/drawing/2016/5/10/chartex" xmlns:cx5="http://schemas.microsoft.com/office/drawing/2016/5/11/chartex" xmlns:cx6="http://schemas.microsoft.com/office/drawing/2016/5/12/chartex" xmlns:cx7="http://schemas.microsoft.com/office/drawing/2016/5/13/chartex" xmlns:cx8="http://schemas.microsoft.com/office/drawing/2016/5/14/chartex" xmlns:mc="http://schemas.openxmlformats.org/markup-compatibility/2006" xmlns:aink="http://schemas.microsoft.com/office/drawing/2016/ink" xmlns:am3d="http://schemas.microsoft.com/office/drawing/2017/model3d" xmlns:o="urn:schemas-microsoft-com:office:office" xmlns:r="http://schemas.openxmlformats.org/officeDocument/2006/relationships" xmlns:m="http://schemas.openxmlformats.org/officeDocument/2006/math" xmlns:v="urn:schemas-microsoft-com:vml" xmlns:wp14="http://schemas.microsoft.com/office/word/2010/wordprocessingDrawing" xmlns:wp="http://schemas.openxmlformats.org/drawingml/2006/wordprocessingDrawing" xmlns:w10="urn:schemas-microsoft-com:office:word" xmlns:w="http://schemas.openxmlformats.org/wordprocessingml/2006/main" xmlns:w14="http://schemas.microsoft.com/office/word/2010/wordml" xmlns:w15="http://schemas.microsoft.com/office/word/2012/wordml" xmlns:w16cex="http://schemas.microsoft.com/office/word/2018/wordml/cex" xmlns:w16cid="http://schemas.microsoft.com/office/word/2016/wordml/cid" xmlns:w16="http://schemas.microsoft.com/office/word/2018/wordml" xmlns:w16se="http://schemas.microsoft.com/office/word/2015/wordml/symex" xmlns:wpg="http://schemas.microsoft.com/office/word/2010/wordprocessingGroup" xmlns:wpi="http://schemas.microsoft.com/office/word/2010/wordprocessingInk" xmlns:wne="http://schemas.microsoft.com/office/word/2006/wordml" xmlns:wps="http://schemas.microsoft.com/office/word/2010/wordprocessingShape" mc:Ignorable="w14 w15 w16se w16cid w16 w16cex wp14">
   <w:abstractNum w:abstractNumId="0" w15:restartNumberingAfterBreak="0">
     <w:nsid w:val="FFFFFF89"/>
     <w:multiLevelType w:val="singleLevel"/>
@@ -3492,6 +3778,119 @@
     </w:lvl>
   </w:abstractNum>
   <w:abstractNum w:abstractNumId="5" w15:restartNumberingAfterBreak="0">
+    <w:nsid w:val="20E35CB3"/>
+    <w:multiLevelType w:val="hybridMultilevel"/>
+    <w:tmpl w:val="147058B8"/>
+    <w:lvl w:ilvl="0" w:tplc="04090001">
+      <w:start w:val="1"/>
+      <w:numFmt w:val="bullet"/>
+      <w:lvlText w:val=""/>
+      <w:lvlJc w:val="left"/>
+      <w:pPr>
+        <w:ind w:left="720" w:hanging="360"/>
+      </w:pPr>
+      <w:rPr>
+        <w:rFonts w:ascii="Symbol" w:hAnsi="Symbol" w:hint="default"/>
+      </w:rPr>
+    </w:lvl>
+    <w:lvl w:ilvl="1" w:tplc="04090003" w:tentative="1">
+      <w:start w:val="1"/>
+      <w:numFmt w:val="bullet"/>
+      <w:lvlText w:val="o"/>
+      <w:lvlJc w:val="left"/>
+      <w:pPr>
+        <w:ind w:left="1440" w:hanging="360"/>
+      </w:pPr>
+      <w:rPr>
+        <w:rFonts w:ascii="Courier New" w:hAnsi="Courier New" w:cs="Courier New" w:hint="default"/>
+      </w:rPr>
+    </w:lvl>
+    <w:lvl w:ilvl="2" w:tplc="04090005" w:tentative="1">
+      <w:start w:val="1"/>
+      <w:numFmt w:val="bullet"/>
+      <w:lvlText w:val=""/>
+      <w:lvlJc w:val="left"/>
+      <w:pPr>
+        <w:ind w:left="2160" w:hanging="360"/>
+      </w:pPr>
+      <w:rPr>
+        <w:rFonts w:ascii="Wingdings" w:hAnsi="Wingdings" w:hint="default"/>
+      </w:rPr>
+    </w:lvl>
+    <w:lvl w:ilvl="3" w:tplc="04090001" w:tentative="1">
+      <w:start w:val="1"/>
+      <w:numFmt w:val="bullet"/>
+      <w:lvlText w:val=""/>
+      <w:lvlJc w:val="left"/>
+      <w:pPr>
+        <w:ind w:left="2880" w:hanging="360"/>
+      </w:pPr>
+      <w:rPr>
+        <w:rFonts w:ascii="Symbol" w:hAnsi="Symbol" w:hint="default"/>
+      </w:rPr>
+    </w:lvl>
+    <w:lvl w:ilvl="4" w:tplc="04090003" w:tentative="1">
+      <w:start w:val="1"/>
+      <w:numFmt w:val="bullet"/>
+      <w:lvlText w:val="o"/>
+      <w:lvlJc w:val="left"/>
+      <w:pPr>
+        <w:ind w:left="3600" w:hanging="360"/>
+      </w:pPr>
+      <w:rPr>
+        <w:rFonts w:ascii="Courier New" w:hAnsi="Courier New" w:cs="Courier New" w:hint="default"/>
+      </w:rPr>
+    </w:lvl>
+    <w:lvl w:ilvl="5" w:tplc="04090005" w:tentative="1">
+      <w:start w:val="1"/>
+      <w:numFmt w:val="bullet"/>
+      <w:lvlText w:val=""/>
+      <w:lvlJc w:val="left"/>
+      <w:pPr>
+        <w:ind w:left="4320" w:hanging="360"/>
+      </w:pPr>
+      <w:rPr>
+        <w:rFonts w:ascii="Wingdings" w:hAnsi="Wingdings" w:hint="default"/>
+      </w:rPr>
+    </w:lvl>
+    <w:lvl w:ilvl="6" w:tplc="04090001" w:tentative="1">
+      <w:start w:val="1"/>
+      <w:numFmt w:val="bullet"/>
+      <w:lvlText w:val=""/>
+      <w:lvlJc w:val="left"/>
+      <w:pPr>
+        <w:ind w:left="5040" w:hanging="360"/>
+      </w:pPr>
+      <w:rPr>
+        <w:rFonts w:ascii="Symbol" w:hAnsi="Symbol" w:hint="default"/>
+      </w:rPr>
+    </w:lvl>
+    <w:lvl w:ilvl="7" w:tplc="04090003" w:tentative="1">
+      <w:start w:val="1"/>
+      <w:numFmt w:val="bullet"/>
+      <w:lvlText w:val="o"/>
+      <w:lvlJc w:val="left"/>
+      <w:pPr>
+        <w:ind w:left="5760" w:hanging="360"/>
+      </w:pPr>
+      <w:rPr>
+        <w:rFonts w:ascii="Courier New" w:hAnsi="Courier New" w:cs="Courier New" w:hint="default"/>
+      </w:rPr>
+    </w:lvl>
+    <w:lvl w:ilvl="8" w:tplc="04090005" w:tentative="1">
+      <w:start w:val="1"/>
+      <w:numFmt w:val="bullet"/>
+      <w:lvlText w:val=""/>
+      <w:lvlJc w:val="left"/>
+      <w:pPr>
+        <w:ind w:left="6480" w:hanging="360"/>
+      </w:pPr>
+      <w:rPr>
+        <w:rFonts w:ascii="Wingdings" w:hAnsi="Wingdings" w:hint="default"/>
+      </w:rPr>
+    </w:lvl>
+  </w:abstractNum>
+  <w:abstractNum w:abstractNumId="6" w15:restartNumberingAfterBreak="0">
     <w:nsid w:val="34A4465B"/>
     <w:multiLevelType w:val="hybridMultilevel"/>
     <w:tmpl w:val="A8381064"/>
@@ -3604,7 +4003,120 @@
       </w:rPr>
     </w:lvl>
   </w:abstractNum>
-  <w:abstractNum w:abstractNumId="6" w15:restartNumberingAfterBreak="0">
+  <w:abstractNum w:abstractNumId="7" w15:restartNumberingAfterBreak="0">
+    <w:nsid w:val="3C1002DC"/>
+    <w:multiLevelType w:val="hybridMultilevel"/>
+    <w:tmpl w:val="D43CA0DE"/>
+    <w:lvl w:ilvl="0" w:tplc="04090001">
+      <w:start w:val="1"/>
+      <w:numFmt w:val="bullet"/>
+      <w:lvlText w:val=""/>
+      <w:lvlJc w:val="left"/>
+      <w:pPr>
+        <w:ind w:left="720" w:hanging="360"/>
+      </w:pPr>
+      <w:rPr>
+        <w:rFonts w:ascii="Symbol" w:hAnsi="Symbol" w:hint="default"/>
+      </w:rPr>
+    </w:lvl>
+    <w:lvl w:ilvl="1" w:tplc="04090003" w:tentative="1">
+      <w:start w:val="1"/>
+      <w:numFmt w:val="bullet"/>
+      <w:lvlText w:val="o"/>
+      <w:lvlJc w:val="left"/>
+      <w:pPr>
+        <w:ind w:left="1440" w:hanging="360"/>
+      </w:pPr>
+      <w:rPr>
+        <w:rFonts w:ascii="Courier New" w:hAnsi="Courier New" w:cs="Courier New" w:hint="default"/>
+      </w:rPr>
+    </w:lvl>
+    <w:lvl w:ilvl="2" w:tplc="04090005" w:tentative="1">
+      <w:start w:val="1"/>
+      <w:numFmt w:val="bullet"/>
+      <w:lvlText w:val=""/>
+      <w:lvlJc w:val="left"/>
+      <w:pPr>
+        <w:ind w:left="2160" w:hanging="360"/>
+      </w:pPr>
+      <w:rPr>
+        <w:rFonts w:ascii="Wingdings" w:hAnsi="Wingdings" w:hint="default"/>
+      </w:rPr>
+    </w:lvl>
+    <w:lvl w:ilvl="3" w:tplc="04090001" w:tentative="1">
+      <w:start w:val="1"/>
+      <w:numFmt w:val="bullet"/>
+      <w:lvlText w:val=""/>
+      <w:lvlJc w:val="left"/>
+      <w:pPr>
+        <w:ind w:left="2880" w:hanging="360"/>
+      </w:pPr>
+      <w:rPr>
+        <w:rFonts w:ascii="Symbol" w:hAnsi="Symbol" w:hint="default"/>
+      </w:rPr>
+    </w:lvl>
+    <w:lvl w:ilvl="4" w:tplc="04090003" w:tentative="1">
+      <w:start w:val="1"/>
+      <w:numFmt w:val="bullet"/>
+      <w:lvlText w:val="o"/>
+      <w:lvlJc w:val="left"/>
+      <w:pPr>
+        <w:ind w:left="3600" w:hanging="360"/>
+      </w:pPr>
+      <w:rPr>
+        <w:rFonts w:ascii="Courier New" w:hAnsi="Courier New" w:cs="Courier New" w:hint="default"/>
+      </w:rPr>
+    </w:lvl>
+    <w:lvl w:ilvl="5" w:tplc="04090005" w:tentative="1">
+      <w:start w:val="1"/>
+      <w:numFmt w:val="bullet"/>
+      <w:lvlText w:val=""/>
+      <w:lvlJc w:val="left"/>
+      <w:pPr>
+        <w:ind w:left="4320" w:hanging="360"/>
+      </w:pPr>
+      <w:rPr>
+        <w:rFonts w:ascii="Wingdings" w:hAnsi="Wingdings" w:hint="default"/>
+      </w:rPr>
+    </w:lvl>
+    <w:lvl w:ilvl="6" w:tplc="04090001" w:tentative="1">
+      <w:start w:val="1"/>
+      <w:numFmt w:val="bullet"/>
+      <w:lvlText w:val=""/>
+      <w:lvlJc w:val="left"/>
+      <w:pPr>
+        <w:ind w:left="5040" w:hanging="360"/>
+      </w:pPr>
+      <w:rPr>
+        <w:rFonts w:ascii="Symbol" w:hAnsi="Symbol" w:hint="default"/>
+      </w:rPr>
+    </w:lvl>
+    <w:lvl w:ilvl="7" w:tplc="04090003" w:tentative="1">
+      <w:start w:val="1"/>
+      <w:numFmt w:val="bullet"/>
+      <w:lvlText w:val="o"/>
+      <w:lvlJc w:val="left"/>
+      <w:pPr>
+        <w:ind w:left="5760" w:hanging="360"/>
+      </w:pPr>
+      <w:rPr>
+        <w:rFonts w:ascii="Courier New" w:hAnsi="Courier New" w:cs="Courier New" w:hint="default"/>
+      </w:rPr>
+    </w:lvl>
+    <w:lvl w:ilvl="8" w:tplc="04090005" w:tentative="1">
+      <w:start w:val="1"/>
+      <w:numFmt w:val="bullet"/>
+      <w:lvlText w:val=""/>
+      <w:lvlJc w:val="left"/>
+      <w:pPr>
+        <w:ind w:left="6480" w:hanging="360"/>
+      </w:pPr>
+      <w:rPr>
+        <w:rFonts w:ascii="Wingdings" w:hAnsi="Wingdings" w:hint="default"/>
+      </w:rPr>
+    </w:lvl>
+  </w:abstractNum>
+  <w:abstractNum w:abstractNumId="8" w15:restartNumberingAfterBreak="0">
     <w:nsid w:val="4E52689D"/>
     <w:multiLevelType w:val="hybridMultilevel"/>
     <w:tmpl w:val="15164E64"/>
@@ -3690,7 +4202,7 @@
       </w:pPr>
     </w:lvl>
   </w:abstractNum>
-  <w:abstractNum w:abstractNumId="7" w15:restartNumberingAfterBreak="0">
+  <w:abstractNum w:abstractNumId="9" w15:restartNumberingAfterBreak="0">
     <w:nsid w:val="5D0E243A"/>
     <w:multiLevelType w:val="hybridMultilevel"/>
     <w:tmpl w:val="1CF67862"/>
@@ -3803,7 +4315,7 @@
       </w:rPr>
     </w:lvl>
   </w:abstractNum>
-  <w:abstractNum w:abstractNumId="8" w15:restartNumberingAfterBreak="0">
+  <w:abstractNum w:abstractNumId="10" w15:restartNumberingAfterBreak="0">
     <w:nsid w:val="75BE5A34"/>
     <w:multiLevelType w:val="hybridMultilevel"/>
     <w:tmpl w:val="90F0EFA4"/>
@@ -3916,7 +4428,7 @@
       </w:rPr>
     </w:lvl>
   </w:abstractNum>
-  <w:abstractNum w:abstractNumId="9" w15:restartNumberingAfterBreak="0">
+  <w:abstractNum w:abstractNumId="11" w15:restartNumberingAfterBreak="0">
     <w:nsid w:val="7E537827"/>
     <w:multiLevelType w:val="multilevel"/>
     <w:tmpl w:val="67328A72"/>
@@ -4033,7 +4545,7 @@
     <w:abstractNumId w:val="0"/>
   </w:num>
   <w:num w:numId="2">
-    <w:abstractNumId w:val="9"/>
+    <w:abstractNumId w:val="11"/>
   </w:num>
   <w:num w:numId="3">
     <w:abstractNumId w:val="3"/>
@@ -4042,10 +4554,10 @@
     <w:abstractNumId w:val="2"/>
   </w:num>
   <w:num w:numId="5">
-    <w:abstractNumId w:val="8"/>
+    <w:abstractNumId w:val="10"/>
   </w:num>
   <w:num w:numId="6">
-    <w:abstractNumId w:val="6"/>
+    <w:abstractNumId w:val="8"/>
   </w:num>
   <w:num w:numId="7">
     <w:abstractNumId w:val="1"/>
@@ -4054,16 +4566,22 @@
     <w:abstractNumId w:val="4"/>
   </w:num>
   <w:num w:numId="9">
-    <w:abstractNumId w:val="5"/>
+    <w:abstractNumId w:val="6"/>
   </w:num>
   <w:num w:numId="10">
+    <w:abstractNumId w:val="9"/>
+  </w:num>
+  <w:num w:numId="11">
     <w:abstractNumId w:val="7"/>
+  </w:num>
+  <w:num w:numId="12">
+    <w:abstractNumId w:val="5"/>
   </w:num>
 </w:numbering>
 </file>
 
 <file path=word/styles.xml><?xml version="1.0" encoding="utf-8"?>
-<w:styles xmlns:mc="http://schemas.openxmlformats.org/markup-compatibility/2006" xmlns:r="http://schemas.openxmlformats.org/officeDocument/2006/relationships" xmlns:w="http://schemas.openxmlformats.org/wordprocessingml/2006/main" xmlns:w14="http://schemas.microsoft.com/office/word/2010/wordml" xmlns:w15="http://schemas.microsoft.com/office/word/2012/wordml" xmlns:w16se="http://schemas.microsoft.com/office/word/2015/wordml/symex" mc:Ignorable="w14 w15 w16se">
+<w:styles xmlns:mc="http://schemas.openxmlformats.org/markup-compatibility/2006" xmlns:r="http://schemas.openxmlformats.org/officeDocument/2006/relationships" xmlns:w="http://schemas.openxmlformats.org/wordprocessingml/2006/main" xmlns:w14="http://schemas.microsoft.com/office/word/2010/wordml" xmlns:w15="http://schemas.microsoft.com/office/word/2012/wordml" xmlns:w16cex="http://schemas.microsoft.com/office/word/2018/wordml/cex" xmlns:w16cid="http://schemas.microsoft.com/office/word/2016/wordml/cid" xmlns:w16="http://schemas.microsoft.com/office/word/2018/wordml" xmlns:w16se="http://schemas.microsoft.com/office/word/2015/wordml/symex" mc:Ignorable="w14 w15 w16se w16cid w16 w16cex">
   <w:docDefaults>
     <w:rPrDefault>
       <w:rPr>
@@ -4079,7 +4597,7 @@
       </w:pPr>
     </w:pPrDefault>
   </w:docDefaults>
-  <w:latentStyles w:defLockedState="0" w:defUIPriority="99" w:defSemiHidden="0" w:defUnhideWhenUsed="0" w:defQFormat="0" w:count="371">
+  <w:latentStyles w:defLockedState="0" w:defUIPriority="99" w:defSemiHidden="0" w:defUnhideWhenUsed="0" w:defQFormat="0" w:count="376">
     <w:lsdException w:name="Normal" w:uiPriority="0" w:qFormat="1"/>
     <w:lsdException w:name="heading 1" w:uiPriority="9" w:qFormat="1"/>
     <w:lsdException w:name="heading 2" w:semiHidden="1" w:uiPriority="9" w:unhideWhenUsed="1" w:qFormat="1"/>
@@ -4185,7 +4703,6 @@
     <w:lsdException w:name="HTML Sample" w:semiHidden="1" w:unhideWhenUsed="1"/>
     <w:lsdException w:name="HTML Typewriter" w:semiHidden="1" w:unhideWhenUsed="1"/>
     <w:lsdException w:name="HTML Variable" w:semiHidden="1" w:unhideWhenUsed="1"/>
-    <w:lsdException w:name="Normal Table" w:semiHidden="1" w:unhideWhenUsed="1"/>
     <w:lsdException w:name="annotation subject" w:semiHidden="1" w:unhideWhenUsed="1"/>
     <w:lsdException w:name="No List" w:semiHidden="1" w:unhideWhenUsed="1"/>
     <w:lsdException w:name="Outline List 1" w:semiHidden="1" w:unhideWhenUsed="1"/>
@@ -4228,11 +4745,8 @@
     <w:lsdException w:name="Table Contemporary" w:semiHidden="1" w:unhideWhenUsed="1"/>
     <w:lsdException w:name="Table Elegant" w:semiHidden="1" w:unhideWhenUsed="1"/>
     <w:lsdException w:name="Table Professional" w:semiHidden="1" w:unhideWhenUsed="1"/>
-    <w:lsdException w:name="Table Subtle 1" w:semiHidden="1" w:unhideWhenUsed="1"/>
     <w:lsdException w:name="Table Subtle 2" w:semiHidden="1" w:unhideWhenUsed="1"/>
     <w:lsdException w:name="Table Web 1" w:semiHidden="1" w:unhideWhenUsed="1"/>
-    <w:lsdException w:name="Table Web 2" w:semiHidden="1" w:unhideWhenUsed="1"/>
-    <w:lsdException w:name="Table Web 3" w:semiHidden="1" w:unhideWhenUsed="1"/>
     <w:lsdException w:name="Balloon Text" w:semiHidden="1" w:unhideWhenUsed="1"/>
     <w:lsdException w:name="Table Grid" w:uiPriority="39"/>
     <w:lsdException w:name="Table Theme" w:semiHidden="1" w:unhideWhenUsed="1"/>
@@ -4451,6 +4965,11 @@
     <w:lsdException w:name="List Table 5 Dark Accent 6" w:uiPriority="50"/>
     <w:lsdException w:name="List Table 6 Colorful Accent 6" w:uiPriority="51"/>
     <w:lsdException w:name="List Table 7 Colorful Accent 6" w:uiPriority="52"/>
+    <w:lsdException w:name="Mention" w:semiHidden="1" w:unhideWhenUsed="1"/>
+    <w:lsdException w:name="Smart Hyperlink" w:semiHidden="1" w:unhideWhenUsed="1"/>
+    <w:lsdException w:name="Hashtag" w:semiHidden="1" w:unhideWhenUsed="1"/>
+    <w:lsdException w:name="Unresolved Mention" w:semiHidden="1" w:unhideWhenUsed="1"/>
+    <w:lsdException w:name="Smart Link" w:semiHidden="1" w:unhideWhenUsed="1"/>
   </w:latentStyles>
   <w:style w:type="paragraph" w:default="1" w:styleId="Normal">
     <w:name w:val="Normal"/>

</xml_diff>